<commit_message>
Updates to the report: Grammar correction
</commit_message>
<xml_diff>
--- a/Reports/Monthly Reports/September-end Report.docx
+++ b/Reports/Monthly Reports/September-end Report.docx
@@ -26,20 +26,7 @@
           <w:sz w:val="28"/>
           <w:szCs w:val="24"/>
         </w:rPr>
-        <w:t>On s</w:t>
-      </w:r>
-      <w:bookmarkStart w:id="0" w:name="_GoBack"/>
-      <w:bookmarkEnd w:id="0"/>
-      <w:r>
-        <w:rPr>
-          <w:rFonts w:ascii="Times New Roman" w:eastAsia="Times New Roman" w:hAnsi="Times New Roman" w:cs="Times New Roman"/>
-          <w:b/>
-          <w:bCs/>
-          <w:kern w:val="36"/>
-          <w:sz w:val="28"/>
-          <w:szCs w:val="24"/>
-        </w:rPr>
-        <w:t>tudying the performance of Hadoop Map Reduce vs MPI for Aggregation Operations: A Big Data Challenge</w:t>
+        <w:t>On studying the performance of Hadoop Map Reduce vs MPI for Aggregation Operations: A Big Data Challenge</w:t>
       </w:r>
     </w:p>
     <w:p>
@@ -561,15 +548,31 @@
           <w:sz w:val="24"/>
           <w:szCs w:val="24"/>
         </w:rPr>
-        <w:t xml:space="preserve">. </w:t>
-      </w:r>
-      <w:r>
-        <w:rPr>
-          <w:rFonts w:ascii="Times New Roman" w:eastAsia="Times New Roman" w:hAnsi="Times New Roman" w:cs="Times New Roman"/>
-          <w:sz w:val="24"/>
-          <w:szCs w:val="24"/>
-        </w:rPr>
-        <w:t>The parameters for improvement would be wall clock time.</w:t>
+        <w:t xml:space="preserve"> using</w:t>
+      </w:r>
+      <w:r>
+        <w:rPr>
+          <w:rFonts w:ascii="Times New Roman" w:eastAsia="Times New Roman" w:hAnsi="Times New Roman" w:cs="Times New Roman"/>
+          <w:sz w:val="24"/>
+          <w:szCs w:val="24"/>
+        </w:rPr>
+        <w:t xml:space="preserve"> wall clock time</w:t>
+      </w:r>
+      <w:r>
+        <w:rPr>
+          <w:rFonts w:ascii="Times New Roman" w:eastAsia="Times New Roman" w:hAnsi="Times New Roman" w:cs="Times New Roman"/>
+          <w:sz w:val="24"/>
+          <w:szCs w:val="24"/>
+        </w:rPr>
+        <w:t xml:space="preserve"> as a performance measure</w:t>
+      </w:r>
+      <w:r>
+        <w:rPr>
+          <w:rFonts w:ascii="Times New Roman" w:eastAsia="Times New Roman" w:hAnsi="Times New Roman" w:cs="Times New Roman"/>
+          <w:sz w:val="24"/>
+          <w:szCs w:val="24"/>
+        </w:rPr>
+        <w:t>.</w:t>
       </w:r>
     </w:p>
     <w:p>
@@ -2758,7 +2761,7 @@
           <w:sz w:val="24"/>
           <w:szCs w:val="24"/>
         </w:rPr>
-        <w:t xml:space="preserve"> in getting the right libraries, debugging network problems, safety against race conditions, and implementation </w:t>
+        <w:t xml:space="preserve"> in getting the right libraries, debugging network problems, and implementation </w:t>
       </w:r>
       <w:r>
         <w:rPr>
@@ -2891,7 +2894,17 @@
           <w:sz w:val="24"/>
           <w:szCs w:val="24"/>
         </w:rPr>
-        <w:t xml:space="preserve"> handling library issues (majorly library version problems or corrupted library builds) and </w:t>
+        <w:t xml:space="preserve"> handling lib</w:t>
+      </w:r>
+      <w:bookmarkStart w:id="0" w:name="_GoBack"/>
+      <w:bookmarkEnd w:id="0"/>
+      <w:r>
+        <w:rPr>
+          <w:rFonts w:ascii="Times New Roman" w:eastAsia="Times New Roman" w:hAnsi="Times New Roman" w:cs="Times New Roman"/>
+          <w:sz w:val="24"/>
+          <w:szCs w:val="24"/>
+        </w:rPr>
+        <w:t xml:space="preserve">rary issues (majorly library version problems or corrupted library builds) and </w:t>
       </w:r>
       <w:r>
         <w:rPr>
@@ -3059,16 +3072,7 @@
           <w:sz w:val="24"/>
           <w:szCs w:val="24"/>
         </w:rPr>
-        <w:t xml:space="preserve">. However, later due </w:t>
-      </w:r>
-      <w:r>
-        <w:rPr>
-          <w:rFonts w:ascii="Times New Roman" w:eastAsia="Times New Roman" w:hAnsi="Times New Roman" w:cs="Times New Roman"/>
-          <w:sz w:val="24"/>
-          <w:szCs w:val="24"/>
-        </w:rPr>
-        <w:lastRenderedPageBreak/>
-        <w:t xml:space="preserve">to consideration of issues of the same package for running the software, Java 9 was degraded to Java 8. </w:t>
+        <w:t xml:space="preserve">. However, later due to consideration of issues of the same package for running the software, Java 9 was degraded to Java 8. </w:t>
       </w:r>
     </w:p>
     <w:p>
@@ -3093,6 +3097,7 @@
           <w:sz w:val="24"/>
           <w:szCs w:val="24"/>
         </w:rPr>
+        <w:lastRenderedPageBreak/>
         <w:t xml:space="preserve">Compression Library Issues: There were issues encountered during the build process of Snappy library support with Apache Hadoop build on Windows 10. This was solved by custom building the snappy library using Microsoft Visio. However, the build errors with snappy still prevailed. Finally, the system was shifted to Linux Mint for hosting the Apache Hadoop solution. This worked well and passed the initial debugging tests for the </w:t>
       </w:r>
       <w:r>
@@ -3746,16 +3751,7 @@
           <w:sz w:val="24"/>
           <w:szCs w:val="24"/>
         </w:rPr>
-        <w:t xml:space="preserve">decided that a layer of abstraction by using another software is not a good way to ingest the data. </w:t>
-      </w:r>
-      <w:r>
-        <w:rPr>
-          <w:rFonts w:ascii="Times New Roman" w:eastAsia="Times New Roman" w:hAnsi="Times New Roman" w:cs="Times New Roman"/>
-          <w:sz w:val="24"/>
-          <w:szCs w:val="24"/>
-        </w:rPr>
-        <w:lastRenderedPageBreak/>
-        <w:t xml:space="preserve">Hence, data would be ingested by using </w:t>
+        <w:t xml:space="preserve">decided that a layer of abstraction by using another software is not a good way to ingest the data. Hence, data would be ingested by using </w:t>
       </w:r>
       <w:r>
         <w:rPr>
@@ -3884,6 +3880,7 @@
           <w:sz w:val="24"/>
           <w:szCs w:val="24"/>
         </w:rPr>
+        <w:lastRenderedPageBreak/>
         <w:t>Debugging challenges</w:t>
       </w:r>
       <w:r>
@@ -6277,6 +6274,7 @@
           <w:sz w:val="24"/>
           <w:szCs w:val="24"/>
         </w:rPr>
+        <w:lastRenderedPageBreak/>
         <w:t xml:space="preserve">Apache Hadoop, </w:t>
       </w:r>
       <w:r>
@@ -6808,7 +6806,6 @@
           <w:sz w:val="24"/>
           <w:szCs w:val="24"/>
         </w:rPr>
-        <w:lastRenderedPageBreak/>
         <w:t>Dbengines</w:t>
       </w:r>
       <w:r>
@@ -6881,6 +6878,7 @@
           <w:sz w:val="24"/>
           <w:szCs w:val="24"/>
         </w:rPr>
+        <w:lastRenderedPageBreak/>
         <w:t xml:space="preserve">Dede, E., </w:t>
       </w:r>
       <w:proofErr w:type="spellStart"/>

</xml_diff>